<commit_message>
tweaked state_dict parsing, added sigmoid activation function
</commit_message>
<xml_diff>
--- a/Reports/Midterm Progress Report.docx
+++ b/Reports/Midterm Progress Report.docx
@@ -5,6 +5,7 @@
     <w:p>
       <w:pPr>
         <w:pStyle w:val="Heading1"/>
+        <w:spacing w:before="0"/>
         <w:jc w:val="center"/>
         <w:rPr>
           <w:rFonts w:ascii="Arial" w:hAnsi="Arial" w:cs="Arial"/>
@@ -22,6 +23,7 @@
     <w:p>
       <w:pPr>
         <w:pStyle w:val="Heading2"/>
+        <w:spacing w:before="0"/>
         <w:jc w:val="center"/>
         <w:rPr>
           <w:rFonts w:ascii="Arial" w:hAnsi="Arial" w:cs="Arial"/>
@@ -40,93 +42,1972 @@
           <w:rFonts w:ascii="Arial" w:hAnsi="Arial" w:cs="Arial"/>
           <w:color w:val="auto"/>
         </w:rPr>
-        <w:t xml:space="preserve">, </w:t>
-      </w:r>
-      <w:r>
+        <w:t>, A20131271</w:t>
+      </w:r>
+    </w:p>
+    <w:p>
+      <w:pPr>
+        <w:pStyle w:val="Heading2"/>
+        <w:spacing w:before="0"/>
+        <w:jc w:val="center"/>
         <w:rPr>
           <w:rFonts w:ascii="Arial" w:hAnsi="Arial" w:cs="Arial"/>
           <w:color w:val="auto"/>
         </w:rPr>
-        <w:t>A20131271</w:t>
-      </w:r>
-    </w:p>
-    <w:p>
-      <w:pPr>
-        <w:pStyle w:val="Heading2"/>
-        <w:jc w:val="center"/>
+      </w:pPr>
+      <w:r>
         <w:rPr>
           <w:rFonts w:ascii="Arial" w:hAnsi="Arial" w:cs="Arial"/>
           <w:color w:val="auto"/>
         </w:rPr>
-      </w:pPr>
-      <w:r>
+        <w:t>ECEN 4303</w:t>
+      </w:r>
+    </w:p>
+    <w:p>
+      <w:pPr>
+        <w:pStyle w:val="Heading2"/>
+        <w:spacing w:before="0"/>
+        <w:jc w:val="center"/>
         <w:rPr>
           <w:rFonts w:ascii="Arial" w:hAnsi="Arial" w:cs="Arial"/>
           <w:color w:val="auto"/>
         </w:rPr>
-        <w:t>ECEN 4303</w:t>
-      </w:r>
-    </w:p>
-    <w:p>
-      <w:pPr>
-        <w:pStyle w:val="Heading2"/>
-        <w:jc w:val="center"/>
+      </w:pPr>
+      <w:r>
         <w:rPr>
           <w:rFonts w:ascii="Arial" w:hAnsi="Arial" w:cs="Arial"/>
           <w:color w:val="auto"/>
         </w:rPr>
-      </w:pPr>
-      <w:r>
+        <w:t>Fall 2021</w:t>
+      </w:r>
+    </w:p>
+    <w:p>
+      <w:pPr>
+        <w:pStyle w:val="Heading2"/>
+        <w:spacing w:before="0"/>
         <w:rPr>
           <w:rFonts w:ascii="Arial" w:hAnsi="Arial" w:cs="Arial"/>
+          <w:b/>
+          <w:bCs/>
           <w:color w:val="auto"/>
-        </w:rPr>
-        <w:t>Fall 2021</w:t>
-      </w:r>
+          <w:sz w:val="28"/>
+          <w:szCs w:val="28"/>
+        </w:rPr>
+      </w:pPr>
+      <w:r>
+        <w:rPr>
+          <w:rFonts w:ascii="Arial" w:hAnsi="Arial" w:cs="Arial"/>
+          <w:b/>
+          <w:bCs/>
+          <w:color w:val="auto"/>
+          <w:sz w:val="28"/>
+          <w:szCs w:val="28"/>
+        </w:rPr>
+        <w:t>Progress Overview</w:t>
+      </w:r>
+    </w:p>
+    <w:p>
+      <w:pPr>
+        <w:rPr>
+          <w:sz w:val="24"/>
+          <w:szCs w:val="24"/>
+        </w:rPr>
+      </w:pPr>
+      <w:r>
+        <w:rPr>
+          <w:sz w:val="24"/>
+          <w:szCs w:val="24"/>
+        </w:rPr>
+        <w:t>During the time since the initial report, I have made decent progress with regards to this project.</w:t>
+      </w:r>
+      <w:r>
+        <w:rPr>
+          <w:sz w:val="24"/>
+          <w:szCs w:val="24"/>
+        </w:rPr>
+        <w:t xml:space="preserve"> Implementation of the python-based neural network was considerably straight forward.</w:t>
+      </w:r>
+      <w:r>
+        <w:rPr>
+          <w:sz w:val="24"/>
+          <w:szCs w:val="24"/>
+        </w:rPr>
+        <w:t xml:space="preserve"> I </w:t>
+      </w:r>
+      <w:r>
+        <w:rPr>
+          <w:sz w:val="24"/>
+          <w:szCs w:val="24"/>
+        </w:rPr>
+        <w:t xml:space="preserve">extracted the weights and biases into separate .weight/.bias files respectively </w:t>
+      </w:r>
+      <w:r>
+        <w:rPr>
+          <w:sz w:val="24"/>
+          <w:szCs w:val="24"/>
+        </w:rPr>
+        <w:t xml:space="preserve">as well as downloading the MNIST dataset. The model training achieved a </w:t>
+      </w:r>
+      <w:r>
+        <w:rPr>
+          <w:sz w:val="24"/>
+          <w:szCs w:val="24"/>
+        </w:rPr>
+        <w:t>97.</w:t>
+      </w:r>
+      <w:r>
+        <w:rPr>
+          <w:sz w:val="24"/>
+          <w:szCs w:val="24"/>
+        </w:rPr>
+        <w:t>3</w:t>
+      </w:r>
+      <w:r>
+        <w:rPr>
+          <w:sz w:val="24"/>
+          <w:szCs w:val="24"/>
+        </w:rPr>
+        <w:t>% effectiveness rating after running through three epochs. I have elected to use EDA</w:t>
+      </w:r>
+      <w:r>
+        <w:rPr>
+          <w:sz w:val="24"/>
+          <w:szCs w:val="24"/>
+        </w:rPr>
+        <w:t xml:space="preserve"> </w:t>
+      </w:r>
+      <w:r>
+        <w:rPr>
+          <w:sz w:val="24"/>
+          <w:szCs w:val="24"/>
+        </w:rPr>
+        <w:t xml:space="preserve">playground for my </w:t>
+      </w:r>
+      <w:r>
+        <w:rPr>
+          <w:sz w:val="24"/>
+          <w:szCs w:val="24"/>
+        </w:rPr>
+        <w:t>Verilog</w:t>
+      </w:r>
+      <w:r>
+        <w:rPr>
+          <w:sz w:val="24"/>
+          <w:szCs w:val="24"/>
+        </w:rPr>
+        <w:t xml:space="preserve"> implementations</w:t>
+      </w:r>
+      <w:r>
+        <w:rPr>
+          <w:sz w:val="24"/>
+          <w:szCs w:val="24"/>
+        </w:rPr>
+        <w:t xml:space="preserve"> making myself familiar with its tools and simulation methods.</w:t>
+      </w:r>
+      <w:r>
+        <w:rPr>
+          <w:sz w:val="24"/>
+          <w:szCs w:val="24"/>
+        </w:rPr>
+        <w:t xml:space="preserve"> </w:t>
+      </w:r>
+      <w:r>
+        <w:rPr>
+          <w:sz w:val="24"/>
+          <w:szCs w:val="24"/>
+        </w:rPr>
+        <w:t>Regarding</w:t>
+      </w:r>
+      <w:r>
+        <w:rPr>
+          <w:sz w:val="24"/>
+          <w:szCs w:val="24"/>
+        </w:rPr>
+        <w:t xml:space="preserve"> Phase 3</w:t>
+      </w:r>
+      <w:r>
+        <w:rPr>
+          <w:sz w:val="24"/>
+          <w:szCs w:val="24"/>
+        </w:rPr>
+        <w:t xml:space="preserve">, I have held off </w:t>
+      </w:r>
+      <w:r>
+        <w:rPr>
+          <w:sz w:val="24"/>
+          <w:szCs w:val="24"/>
+        </w:rPr>
+        <w:t>with the</w:t>
+      </w:r>
+      <w:r>
+        <w:rPr>
+          <w:sz w:val="24"/>
+          <w:szCs w:val="24"/>
+        </w:rPr>
+        <w:t xml:space="preserve"> Verilog implementation</w:t>
+      </w:r>
+      <w:r>
+        <w:rPr>
+          <w:sz w:val="24"/>
+          <w:szCs w:val="24"/>
+        </w:rPr>
+        <w:t xml:space="preserve"> in part due to my other design project</w:t>
+      </w:r>
+      <w:r>
+        <w:rPr>
+          <w:sz w:val="24"/>
+          <w:szCs w:val="24"/>
+        </w:rPr>
+        <w:t>s</w:t>
+      </w:r>
+      <w:r>
+        <w:rPr>
+          <w:sz w:val="24"/>
+          <w:szCs w:val="24"/>
+        </w:rPr>
+        <w:t xml:space="preserve"> and to allow the in-class lectures to cover adders and multipliers. </w:t>
+      </w:r>
+    </w:p>
+    <w:p>
+      <w:pPr>
+        <w:rPr>
+          <w:sz w:val="24"/>
+          <w:szCs w:val="24"/>
+        </w:rPr>
+      </w:pPr>
     </w:p>
     <w:p>
       <w:pPr>
         <w:pStyle w:val="Heading2"/>
-      </w:pPr>
-      <w:r>
-        <w:t>Progress Overview</w:t>
-      </w:r>
+        <w:spacing w:before="0"/>
+        <w:rPr>
+          <w:rFonts w:ascii="Arial" w:hAnsi="Arial" w:cs="Arial"/>
+          <w:b/>
+          <w:bCs/>
+          <w:color w:val="auto"/>
+          <w:sz w:val="28"/>
+          <w:szCs w:val="28"/>
+        </w:rPr>
+      </w:pPr>
+      <w:r>
+        <w:rPr>
+          <w:rFonts w:ascii="Arial" w:hAnsi="Arial" w:cs="Arial"/>
+          <w:b/>
+          <w:bCs/>
+          <w:color w:val="auto"/>
+          <w:sz w:val="28"/>
+          <w:szCs w:val="28"/>
+        </w:rPr>
+        <w:t>Python Implementation</w:t>
+      </w:r>
+    </w:p>
+    <w:p>
+      <w:pPr>
+        <w:rPr>
+          <w:sz w:val="24"/>
+          <w:szCs w:val="24"/>
+        </w:rPr>
+      </w:pPr>
+      <w:r>
+        <w:rPr>
+          <w:sz w:val="24"/>
+          <w:szCs w:val="24"/>
+        </w:rPr>
+        <w:t>I made th</w:t>
+      </w:r>
+      <w:r>
+        <w:rPr>
+          <w:sz w:val="24"/>
+          <w:szCs w:val="24"/>
+        </w:rPr>
+        <w:t xml:space="preserve">orough use of </w:t>
+      </w:r>
+      <w:proofErr w:type="spellStart"/>
+      <w:r>
+        <w:rPr>
+          <w:sz w:val="24"/>
+          <w:szCs w:val="24"/>
+        </w:rPr>
+        <w:t>sentdex’s</w:t>
+      </w:r>
+      <w:proofErr w:type="spellEnd"/>
+      <w:r>
+        <w:rPr>
+          <w:sz w:val="24"/>
+          <w:szCs w:val="24"/>
+        </w:rPr>
+        <w:t xml:space="preserve"> </w:t>
+      </w:r>
+      <w:proofErr w:type="spellStart"/>
+      <w:r>
+        <w:rPr>
+          <w:sz w:val="24"/>
+          <w:szCs w:val="24"/>
+        </w:rPr>
+        <w:t>youtube</w:t>
+      </w:r>
+      <w:proofErr w:type="spellEnd"/>
+      <w:r>
+        <w:rPr>
+          <w:sz w:val="24"/>
+          <w:szCs w:val="24"/>
+        </w:rPr>
+        <w:t xml:space="preserve"> series regarding deep learning and neural networks</w:t>
+      </w:r>
+      <w:r>
+        <w:rPr>
+          <w:sz w:val="24"/>
+          <w:szCs w:val="24"/>
+        </w:rPr>
+        <w:t xml:space="preserve"> as he works through building a handwritten digit classification model. </w:t>
+      </w:r>
+      <w:r>
+        <w:rPr>
+          <w:sz w:val="24"/>
+          <w:szCs w:val="24"/>
+        </w:rPr>
+        <w:t xml:space="preserve">Using </w:t>
+      </w:r>
+      <w:proofErr w:type="spellStart"/>
+      <w:r>
+        <w:rPr>
+          <w:sz w:val="24"/>
+          <w:szCs w:val="24"/>
+        </w:rPr>
+        <w:t>pytorch</w:t>
+      </w:r>
+      <w:proofErr w:type="spellEnd"/>
+      <w:r>
+        <w:rPr>
+          <w:sz w:val="24"/>
+          <w:szCs w:val="24"/>
+        </w:rPr>
+        <w:t xml:space="preserve"> and </w:t>
+      </w:r>
+      <w:proofErr w:type="spellStart"/>
+      <w:r>
+        <w:rPr>
+          <w:sz w:val="24"/>
+          <w:szCs w:val="24"/>
+        </w:rPr>
+        <w:t>torchvision</w:t>
+      </w:r>
+      <w:proofErr w:type="spellEnd"/>
+      <w:r>
+        <w:rPr>
+          <w:sz w:val="24"/>
+          <w:szCs w:val="24"/>
+        </w:rPr>
+        <w:t xml:space="preserve"> I implemented a three layer neural network </w:t>
+      </w:r>
+      <w:r>
+        <w:rPr>
+          <w:sz w:val="24"/>
+          <w:szCs w:val="24"/>
+        </w:rPr>
+        <w:t xml:space="preserve">consisting of an input, hidden, and output layer. Per the project specifications the </w:t>
+      </w:r>
+      <w:r>
+        <w:rPr>
+          <w:sz w:val="24"/>
+          <w:szCs w:val="24"/>
+        </w:rPr>
+        <w:t>model’s</w:t>
+      </w:r>
+      <w:r>
+        <w:rPr>
+          <w:sz w:val="24"/>
+          <w:szCs w:val="24"/>
+        </w:rPr>
+        <w:t xml:space="preserve"> size is</w:t>
+      </w:r>
+      <w:r>
+        <w:rPr>
+          <w:sz w:val="24"/>
+          <w:szCs w:val="24"/>
+        </w:rPr>
+        <w:t xml:space="preserve"> </w:t>
+      </w:r>
+      <w:r>
+        <w:rPr>
+          <w:sz w:val="24"/>
+          <w:szCs w:val="24"/>
+        </w:rPr>
+        <w:t>784-50-10.</w:t>
+      </w:r>
+      <w:r>
+        <w:rPr>
+          <w:sz w:val="24"/>
+          <w:szCs w:val="24"/>
+        </w:rPr>
+        <w:t xml:space="preserve"> </w:t>
+      </w:r>
+      <w:r>
+        <w:rPr>
+          <w:sz w:val="24"/>
+          <w:szCs w:val="24"/>
+        </w:rPr>
+        <w:t xml:space="preserve">For the model I used </w:t>
+      </w:r>
+      <w:proofErr w:type="spellStart"/>
+      <w:r>
+        <w:rPr>
+          <w:sz w:val="24"/>
+          <w:szCs w:val="24"/>
+        </w:rPr>
+        <w:t>ReLU</w:t>
+      </w:r>
+      <w:proofErr w:type="spellEnd"/>
+      <w:r>
+        <w:rPr>
+          <w:sz w:val="24"/>
+          <w:szCs w:val="24"/>
+        </w:rPr>
+        <w:t xml:space="preserve"> for both activation functions of the hidden and output layer. My reasoning being that the </w:t>
+      </w:r>
+      <w:proofErr w:type="spellStart"/>
+      <w:r>
+        <w:rPr>
+          <w:sz w:val="24"/>
+          <w:szCs w:val="24"/>
+        </w:rPr>
+        <w:t>ReLU</w:t>
+      </w:r>
+      <w:proofErr w:type="spellEnd"/>
+      <w:r>
+        <w:rPr>
+          <w:sz w:val="24"/>
+          <w:szCs w:val="24"/>
+        </w:rPr>
+        <w:t xml:space="preserve"> is more hardware friendly (although for the behavioral Verilog I might explore using sigmoid). </w:t>
+      </w:r>
+    </w:p>
+    <w:p>
+      <w:pPr>
+        <w:rPr>
+          <w:sz w:val="24"/>
+          <w:szCs w:val="24"/>
+        </w:rPr>
+      </w:pPr>
+    </w:p>
+    <w:p>
+      <w:pPr>
+        <w:rPr>
+          <w:sz w:val="24"/>
+          <w:szCs w:val="24"/>
+        </w:rPr>
+      </w:pPr>
+    </w:p>
+    <w:p>
+      <w:pPr>
+        <w:pStyle w:val="Caption"/>
+        <w:keepNext/>
+        <w:spacing w:after="0"/>
+        <w:jc w:val="center"/>
+      </w:pPr>
+      <w:r>
+        <w:t xml:space="preserve">Figure </w:t>
+      </w:r>
+      <w:fldSimple w:instr=" SEQ Figure \* ARABIC ">
+        <w:r>
+          <w:rPr>
+            <w:noProof/>
+          </w:rPr>
+          <w:t>1</w:t>
+        </w:r>
+      </w:fldSimple>
+      <w:r>
+        <w:t>: Python Neural Network Implementation</w:t>
+      </w:r>
+    </w:p>
+    <w:p>
+      <w:pPr>
+        <w:jc w:val="center"/>
+        <w:rPr>
+          <w:sz w:val="24"/>
+          <w:szCs w:val="24"/>
+        </w:rPr>
+      </w:pPr>
+      <w:r>
+        <w:rPr>
+          <w:sz w:val="24"/>
+          <w:szCs w:val="24"/>
+        </w:rPr>
+        <w:drawing>
+          <wp:inline distT="0" distB="0" distL="0" distR="0" wp14:anchorId="3839E171" wp14:editId="1F8A8CA3">
+            <wp:extent cx="4486901" cy="2848373"/>
+            <wp:effectExtent l="0" t="0" r="0" b="9525"/>
+            <wp:docPr id="1" name="Picture 1" descr="Text&#10;&#10;Description automatically generated"/>
+            <wp:cNvGraphicFramePr>
+              <a:graphicFrameLocks xmlns:a="http://schemas.openxmlformats.org/drawingml/2006/main" noChangeAspect="1"/>
+            </wp:cNvGraphicFramePr>
+            <a:graphic xmlns:a="http://schemas.openxmlformats.org/drawingml/2006/main">
+              <a:graphicData uri="http://schemas.openxmlformats.org/drawingml/2006/picture">
+                <pic:pic xmlns:pic="http://schemas.openxmlformats.org/drawingml/2006/picture">
+                  <pic:nvPicPr>
+                    <pic:cNvPr id="1" name="Picture 1" descr="Text&#10;&#10;Description automatically generated"/>
+                    <pic:cNvPicPr/>
+                  </pic:nvPicPr>
+                  <pic:blipFill>
+                    <a:blip r:embed="rId4"/>
+                    <a:stretch>
+                      <a:fillRect/>
+                    </a:stretch>
+                  </pic:blipFill>
+                  <pic:spPr>
+                    <a:xfrm>
+                      <a:off x="0" y="0"/>
+                      <a:ext cx="4486901" cy="2848373"/>
+                    </a:xfrm>
+                    <a:prstGeom prst="rect">
+                      <a:avLst/>
+                    </a:prstGeom>
+                  </pic:spPr>
+                </pic:pic>
+              </a:graphicData>
+            </a:graphic>
+          </wp:inline>
+        </w:drawing>
+      </w:r>
+    </w:p>
+    <w:p>
+      <w:pPr>
+        <w:rPr>
+          <w:sz w:val="24"/>
+          <w:szCs w:val="24"/>
+        </w:rPr>
+      </w:pPr>
+    </w:p>
+    <w:p>
+      <w:pPr>
+        <w:rPr>
+          <w:sz w:val="24"/>
+          <w:szCs w:val="24"/>
+        </w:rPr>
+      </w:pPr>
+      <w:r>
+        <w:rPr>
+          <w:sz w:val="24"/>
+          <w:szCs w:val="24"/>
+        </w:rPr>
+        <w:lastRenderedPageBreak/>
+        <w:t xml:space="preserve">I used a </w:t>
+      </w:r>
+      <w:r>
+        <w:rPr>
+          <w:sz w:val="24"/>
+          <w:szCs w:val="24"/>
+        </w:rPr>
+        <w:t>for</w:t>
+      </w:r>
+      <w:r>
+        <w:rPr>
+          <w:sz w:val="24"/>
+          <w:szCs w:val="24"/>
+        </w:rPr>
+        <w:t xml:space="preserve">ward approach to training the model, running for approximately </w:t>
+      </w:r>
+      <w:r>
+        <w:rPr>
+          <w:sz w:val="24"/>
+          <w:szCs w:val="24"/>
+        </w:rPr>
+        <w:t>four</w:t>
+      </w:r>
+      <w:r>
+        <w:rPr>
+          <w:sz w:val="24"/>
+          <w:szCs w:val="24"/>
+        </w:rPr>
+        <w:t xml:space="preserve"> </w:t>
+      </w:r>
+      <w:r>
+        <w:rPr>
+          <w:sz w:val="24"/>
+          <w:szCs w:val="24"/>
+        </w:rPr>
+        <w:t>Epochs</w:t>
+      </w:r>
+      <w:r>
+        <w:rPr>
+          <w:sz w:val="24"/>
+          <w:szCs w:val="24"/>
+        </w:rPr>
+        <w:t xml:space="preserve"> achieving a 97.3% accuracy</w:t>
+      </w:r>
+      <w:r>
+        <w:rPr>
+          <w:sz w:val="24"/>
+          <w:szCs w:val="24"/>
+        </w:rPr>
+        <w:t>.</w:t>
+      </w:r>
+      <w:r>
+        <w:rPr>
+          <w:sz w:val="24"/>
+          <w:szCs w:val="24"/>
+        </w:rPr>
+        <w:t xml:space="preserve"> I used an optimizer provided through </w:t>
+      </w:r>
+      <w:proofErr w:type="spellStart"/>
+      <w:r>
+        <w:rPr>
+          <w:sz w:val="24"/>
+          <w:szCs w:val="24"/>
+        </w:rPr>
+        <w:t>pytorch</w:t>
+      </w:r>
+      <w:proofErr w:type="spellEnd"/>
+      <w:r>
+        <w:rPr>
+          <w:sz w:val="24"/>
+          <w:szCs w:val="24"/>
+        </w:rPr>
+        <w:t xml:space="preserve"> to aid in fine tuning the </w:t>
+      </w:r>
+      <w:r>
+        <w:rPr>
+          <w:sz w:val="24"/>
+          <w:szCs w:val="24"/>
+        </w:rPr>
+        <w:t xml:space="preserve">system. </w:t>
+      </w:r>
+    </w:p>
+    <w:p>
+      <w:pPr>
+        <w:rPr>
+          <w:sz w:val="24"/>
+          <w:szCs w:val="24"/>
+        </w:rPr>
+      </w:pPr>
+    </w:p>
+    <w:p>
+      <w:pPr>
+        <w:pStyle w:val="Caption"/>
+        <w:keepNext/>
+        <w:spacing w:after="0"/>
+        <w:jc w:val="center"/>
+      </w:pPr>
+      <w:r>
+        <w:t xml:space="preserve">Figure </w:t>
+      </w:r>
+      <w:fldSimple w:instr=" SEQ Figure \* ARABIC ">
+        <w:r>
+          <w:rPr>
+            <w:noProof/>
+          </w:rPr>
+          <w:t>2</w:t>
+        </w:r>
+      </w:fldSimple>
+      <w:r>
+        <w:t>: The code to train the model.</w:t>
+      </w:r>
+    </w:p>
+    <w:p>
+      <w:pPr>
+        <w:jc w:val="center"/>
+        <w:rPr>
+          <w:sz w:val="24"/>
+          <w:szCs w:val="24"/>
+        </w:rPr>
+      </w:pPr>
+      <w:r>
+        <w:rPr>
+          <w:sz w:val="24"/>
+          <w:szCs w:val="24"/>
+        </w:rPr>
+        <w:drawing>
+          <wp:inline distT="0" distB="0" distL="0" distR="0" wp14:anchorId="4E42105D" wp14:editId="577AA16A">
+            <wp:extent cx="4610743" cy="2438740"/>
+            <wp:effectExtent l="0" t="0" r="0" b="0"/>
+            <wp:docPr id="2" name="Picture 2" descr="Text&#10;&#10;Description automatically generated"/>
+            <wp:cNvGraphicFramePr>
+              <a:graphicFrameLocks xmlns:a="http://schemas.openxmlformats.org/drawingml/2006/main" noChangeAspect="1"/>
+            </wp:cNvGraphicFramePr>
+            <a:graphic xmlns:a="http://schemas.openxmlformats.org/drawingml/2006/main">
+              <a:graphicData uri="http://schemas.openxmlformats.org/drawingml/2006/picture">
+                <pic:pic xmlns:pic="http://schemas.openxmlformats.org/drawingml/2006/picture">
+                  <pic:nvPicPr>
+                    <pic:cNvPr id="2" name="Picture 2" descr="Text&#10;&#10;Description automatically generated"/>
+                    <pic:cNvPicPr/>
+                  </pic:nvPicPr>
+                  <pic:blipFill>
+                    <a:blip r:embed="rId5"/>
+                    <a:stretch>
+                      <a:fillRect/>
+                    </a:stretch>
+                  </pic:blipFill>
+                  <pic:spPr>
+                    <a:xfrm>
+                      <a:off x="0" y="0"/>
+                      <a:ext cx="4610743" cy="2438740"/>
+                    </a:xfrm>
+                    <a:prstGeom prst="rect">
+                      <a:avLst/>
+                    </a:prstGeom>
+                  </pic:spPr>
+                </pic:pic>
+              </a:graphicData>
+            </a:graphic>
+          </wp:inline>
+        </w:drawing>
+      </w:r>
+    </w:p>
+    <w:p>
+      <w:pPr>
+        <w:rPr>
+          <w:sz w:val="24"/>
+          <w:szCs w:val="24"/>
+        </w:rPr>
+      </w:pPr>
+    </w:p>
+    <w:p>
+      <w:pPr>
+        <w:rPr>
+          <w:sz w:val="24"/>
+          <w:szCs w:val="24"/>
+        </w:rPr>
+      </w:pPr>
+      <w:r>
+        <w:rPr>
+          <w:sz w:val="24"/>
+          <w:szCs w:val="24"/>
+        </w:rPr>
+        <w:t xml:space="preserve">The </w:t>
+      </w:r>
+      <w:r>
+        <w:rPr>
+          <w:sz w:val="24"/>
+          <w:szCs w:val="24"/>
+        </w:rPr>
+        <w:t>output of the training as well as the accuracy measurement can be seen below:</w:t>
+      </w:r>
+      <w:r>
+        <w:rPr>
+          <w:sz w:val="24"/>
+          <w:szCs w:val="24"/>
+        </w:rPr>
+        <w:t xml:space="preserve"> </w:t>
+      </w:r>
+    </w:p>
+    <w:p>
+      <w:pPr>
+        <w:pStyle w:val="Caption"/>
+        <w:keepNext/>
+        <w:spacing w:after="0"/>
+        <w:jc w:val="center"/>
+      </w:pPr>
+      <w:r>
+        <w:t xml:space="preserve">Figure </w:t>
+      </w:r>
+      <w:fldSimple w:instr=" SEQ Figure \* ARABIC ">
+        <w:r>
+          <w:rPr>
+            <w:noProof/>
+          </w:rPr>
+          <w:t>3</w:t>
+        </w:r>
+      </w:fldSimple>
+      <w:r>
+        <w:t>: Output of the training.</w:t>
+      </w:r>
+    </w:p>
+    <w:p>
+      <w:pPr>
+        <w:jc w:val="center"/>
+        <w:rPr>
+          <w:sz w:val="24"/>
+          <w:szCs w:val="24"/>
+        </w:rPr>
+      </w:pPr>
+      <w:r>
+        <w:rPr>
+          <w:noProof/>
+        </w:rPr>
+        <w:drawing>
+          <wp:inline distT="0" distB="0" distL="0" distR="0" wp14:anchorId="21552BB8" wp14:editId="0A3A508C">
+            <wp:extent cx="3537546" cy="922020"/>
+            <wp:effectExtent l="0" t="0" r="6350" b="0"/>
+            <wp:docPr id="3" name="Picture 3" descr="Text&#10;&#10;Description automatically generated"/>
+            <wp:cNvGraphicFramePr>
+              <a:graphicFrameLocks xmlns:a="http://schemas.openxmlformats.org/drawingml/2006/main" noChangeAspect="1"/>
+            </wp:cNvGraphicFramePr>
+            <a:graphic xmlns:a="http://schemas.openxmlformats.org/drawingml/2006/main">
+              <a:graphicData uri="http://schemas.openxmlformats.org/drawingml/2006/picture">
+                <pic:pic xmlns:pic="http://schemas.openxmlformats.org/drawingml/2006/picture">
+                  <pic:nvPicPr>
+                    <pic:cNvPr id="3" name="Picture 3" descr="Text&#10;&#10;Description automatically generated"/>
+                    <pic:cNvPicPr>
+                      <a:picLocks noChangeAspect="1" noChangeArrowheads="1"/>
+                    </pic:cNvPicPr>
+                  </pic:nvPicPr>
+                  <pic:blipFill>
+                    <a:blip r:embed="rId6">
+                      <a:extLst>
+                        <a:ext uri="{28A0092B-C50C-407E-A947-70E740481C1C}">
+                          <a14:useLocalDpi xmlns:a14="http://schemas.microsoft.com/office/drawing/2010/main" val="0"/>
+                        </a:ext>
+                      </a:extLst>
+                    </a:blip>
+                    <a:srcRect/>
+                    <a:stretch>
+                      <a:fillRect/>
+                    </a:stretch>
+                  </pic:blipFill>
+                  <pic:spPr bwMode="auto">
+                    <a:xfrm>
+                      <a:off x="0" y="0"/>
+                      <a:ext cx="3551978" cy="925782"/>
+                    </a:xfrm>
+                    <a:prstGeom prst="rect">
+                      <a:avLst/>
+                    </a:prstGeom>
+                    <a:noFill/>
+                    <a:ln>
+                      <a:noFill/>
+                    </a:ln>
+                  </pic:spPr>
+                </pic:pic>
+              </a:graphicData>
+            </a:graphic>
+          </wp:inline>
+        </w:drawing>
+      </w:r>
+    </w:p>
+    <w:p>
+      <w:pPr>
+        <w:pStyle w:val="Caption"/>
+        <w:keepNext/>
+        <w:spacing w:after="0"/>
+        <w:jc w:val="center"/>
+      </w:pPr>
+    </w:p>
+    <w:p>
+      <w:pPr>
+        <w:pStyle w:val="Caption"/>
+        <w:keepNext/>
+        <w:spacing w:after="0"/>
+        <w:jc w:val="center"/>
+      </w:pPr>
+      <w:r>
+        <w:t xml:space="preserve">Figure </w:t>
+      </w:r>
+      <w:fldSimple w:instr=" SEQ Figure \* ARABIC ">
+        <w:r>
+          <w:rPr>
+            <w:noProof/>
+          </w:rPr>
+          <w:t>4</w:t>
+        </w:r>
+      </w:fldSimple>
+      <w:r>
+        <w:t>: The code to determine the model's accuracy.</w:t>
+      </w:r>
+    </w:p>
+    <w:p>
+      <w:pPr>
+        <w:jc w:val="center"/>
+        <w:rPr>
+          <w:sz w:val="24"/>
+          <w:szCs w:val="24"/>
+        </w:rPr>
+      </w:pPr>
+      <w:r>
+        <w:rPr>
+          <w:sz w:val="24"/>
+          <w:szCs w:val="24"/>
+        </w:rPr>
+        <w:drawing>
+          <wp:inline distT="0" distB="0" distL="0" distR="0" wp14:anchorId="63F239EA" wp14:editId="5EA4B4FA">
+            <wp:extent cx="5591955" cy="2657846"/>
+            <wp:effectExtent l="0" t="0" r="0" b="9525"/>
+            <wp:docPr id="4" name="Picture 4" descr="Text&#10;&#10;Description automatically generated"/>
+            <wp:cNvGraphicFramePr>
+              <a:graphicFrameLocks xmlns:a="http://schemas.openxmlformats.org/drawingml/2006/main" noChangeAspect="1"/>
+            </wp:cNvGraphicFramePr>
+            <a:graphic xmlns:a="http://schemas.openxmlformats.org/drawingml/2006/main">
+              <a:graphicData uri="http://schemas.openxmlformats.org/drawingml/2006/picture">
+                <pic:pic xmlns:pic="http://schemas.openxmlformats.org/drawingml/2006/picture">
+                  <pic:nvPicPr>
+                    <pic:cNvPr id="4" name="Picture 4" descr="Text&#10;&#10;Description automatically generated"/>
+                    <pic:cNvPicPr/>
+                  </pic:nvPicPr>
+                  <pic:blipFill>
+                    <a:blip r:embed="rId7"/>
+                    <a:stretch>
+                      <a:fillRect/>
+                    </a:stretch>
+                  </pic:blipFill>
+                  <pic:spPr>
+                    <a:xfrm>
+                      <a:off x="0" y="0"/>
+                      <a:ext cx="5591955" cy="2657846"/>
+                    </a:xfrm>
+                    <a:prstGeom prst="rect">
+                      <a:avLst/>
+                    </a:prstGeom>
+                  </pic:spPr>
+                </pic:pic>
+              </a:graphicData>
+            </a:graphic>
+          </wp:inline>
+        </w:drawing>
+      </w:r>
+    </w:p>
+    <w:p>
+      <w:pPr>
+        <w:rPr>
+          <w:sz w:val="24"/>
+          <w:szCs w:val="24"/>
+        </w:rPr>
+      </w:pPr>
+    </w:p>
+    <w:p>
+      <w:pPr>
+        <w:rPr>
+          <w:sz w:val="24"/>
+          <w:szCs w:val="24"/>
+        </w:rPr>
+      </w:pPr>
+      <w:r>
+        <w:rPr>
+          <w:sz w:val="24"/>
+          <w:szCs w:val="24"/>
+        </w:rPr>
+        <w:lastRenderedPageBreak/>
+        <w:t xml:space="preserve">To extract the weights and biases I made use of </w:t>
+      </w:r>
+      <w:r>
+        <w:rPr>
+          <w:sz w:val="24"/>
+          <w:szCs w:val="24"/>
+        </w:rPr>
+        <w:t xml:space="preserve">the </w:t>
+      </w:r>
+      <w:proofErr w:type="spellStart"/>
+      <w:r>
+        <w:rPr>
+          <w:sz w:val="24"/>
+          <w:szCs w:val="24"/>
+        </w:rPr>
+        <w:t>fxpmath</w:t>
+      </w:r>
+      <w:proofErr w:type="spellEnd"/>
+      <w:r>
+        <w:rPr>
+          <w:sz w:val="24"/>
+          <w:szCs w:val="24"/>
+        </w:rPr>
+        <w:t xml:space="preserve"> library (props to Michael Thompson for the discovery) to extract the </w:t>
+      </w:r>
+      <w:proofErr w:type="spellStart"/>
+      <w:r>
+        <w:rPr>
+          <w:sz w:val="24"/>
+          <w:szCs w:val="24"/>
+        </w:rPr>
+        <w:t>state_dict</w:t>
+      </w:r>
+      <w:proofErr w:type="spellEnd"/>
+      <w:r>
+        <w:rPr>
+          <w:sz w:val="24"/>
+          <w:szCs w:val="24"/>
+        </w:rPr>
+        <w:t xml:space="preserve"> from the model and parse it into </w:t>
+      </w:r>
+      <w:r>
+        <w:rPr>
+          <w:sz w:val="24"/>
+          <w:szCs w:val="24"/>
+        </w:rPr>
+        <w:t xml:space="preserve">a 16 bit fixed-point value. </w:t>
+      </w:r>
+    </w:p>
+    <w:p>
+      <w:pPr>
+        <w:rPr>
+          <w:sz w:val="24"/>
+          <w:szCs w:val="24"/>
+        </w:rPr>
+      </w:pPr>
+    </w:p>
+    <w:p>
+      <w:pPr>
+        <w:pStyle w:val="Caption"/>
+        <w:keepNext/>
+        <w:spacing w:after="0"/>
+        <w:jc w:val="center"/>
+      </w:pPr>
+      <w:r>
+        <w:t xml:space="preserve">Figure </w:t>
+      </w:r>
+      <w:fldSimple w:instr=" SEQ Figure \* ARABIC ">
+        <w:r>
+          <w:rPr>
+            <w:noProof/>
+          </w:rPr>
+          <w:t>5</w:t>
+        </w:r>
+      </w:fldSimple>
+      <w:r>
+        <w:t xml:space="preserve">: Code to parse the </w:t>
+      </w:r>
+      <w:proofErr w:type="spellStart"/>
+      <w:r>
+        <w:t>state_dict</w:t>
+      </w:r>
+      <w:proofErr w:type="spellEnd"/>
+      <w:r>
+        <w:t xml:space="preserve"> and store weights and biases.</w:t>
+      </w:r>
+    </w:p>
+    <w:p>
+      <w:pPr>
+        <w:jc w:val="center"/>
+        <w:rPr>
+          <w:sz w:val="24"/>
+          <w:szCs w:val="24"/>
+        </w:rPr>
+      </w:pPr>
+      <w:r>
+        <w:rPr>
+          <w:sz w:val="24"/>
+          <w:szCs w:val="24"/>
+        </w:rPr>
+        <w:drawing>
+          <wp:inline distT="0" distB="0" distL="0" distR="0" wp14:anchorId="7DD9A17B" wp14:editId="29959F57">
+            <wp:extent cx="5943600" cy="3155950"/>
+            <wp:effectExtent l="0" t="0" r="0" b="6350"/>
+            <wp:docPr id="5" name="Picture 5" descr="Text&#10;&#10;Description automatically generated"/>
+            <wp:cNvGraphicFramePr>
+              <a:graphicFrameLocks xmlns:a="http://schemas.openxmlformats.org/drawingml/2006/main" noChangeAspect="1"/>
+            </wp:cNvGraphicFramePr>
+            <a:graphic xmlns:a="http://schemas.openxmlformats.org/drawingml/2006/main">
+              <a:graphicData uri="http://schemas.openxmlformats.org/drawingml/2006/picture">
+                <pic:pic xmlns:pic="http://schemas.openxmlformats.org/drawingml/2006/picture">
+                  <pic:nvPicPr>
+                    <pic:cNvPr id="5" name="Picture 5" descr="Text&#10;&#10;Description automatically generated"/>
+                    <pic:cNvPicPr/>
+                  </pic:nvPicPr>
+                  <pic:blipFill>
+                    <a:blip r:embed="rId8"/>
+                    <a:stretch>
+                      <a:fillRect/>
+                    </a:stretch>
+                  </pic:blipFill>
+                  <pic:spPr>
+                    <a:xfrm>
+                      <a:off x="0" y="0"/>
+                      <a:ext cx="5943600" cy="3155950"/>
+                    </a:xfrm>
+                    <a:prstGeom prst="rect">
+                      <a:avLst/>
+                    </a:prstGeom>
+                  </pic:spPr>
+                </pic:pic>
+              </a:graphicData>
+            </a:graphic>
+          </wp:inline>
+        </w:drawing>
+      </w:r>
+    </w:p>
+    <w:p>
+      <w:pPr>
+        <w:rPr>
+          <w:sz w:val="24"/>
+          <w:szCs w:val="24"/>
+        </w:rPr>
+      </w:pPr>
+    </w:p>
+    <w:p>
+      <w:pPr>
+        <w:rPr>
+          <w:sz w:val="24"/>
+          <w:szCs w:val="24"/>
+        </w:rPr>
+      </w:pPr>
+      <w:r>
+        <w:rPr>
+          <w:sz w:val="24"/>
+          <w:szCs w:val="24"/>
+        </w:rPr>
+        <w:t xml:space="preserve">I would gladly </w:t>
+      </w:r>
+      <w:r>
+        <w:rPr>
+          <w:sz w:val="24"/>
+          <w:szCs w:val="24"/>
+        </w:rPr>
+        <w:t xml:space="preserve">provide the weights and biases from my implementation, however, for sake of not ballooning this document you’ll have to take me on my word. </w:t>
+      </w:r>
+    </w:p>
+    <w:p>
+      <w:pPr>
+        <w:rPr>
+          <w:sz w:val="24"/>
+          <w:szCs w:val="24"/>
+        </w:rPr>
+      </w:pPr>
+    </w:p>
+    <w:p>
+      <w:pPr>
+        <w:pStyle w:val="Heading2"/>
+        <w:spacing w:before="0"/>
+        <w:rPr>
+          <w:rFonts w:ascii="Arial" w:eastAsiaTheme="minorHAnsi" w:hAnsi="Arial" w:cs="Arial"/>
+          <w:b/>
+          <w:bCs/>
+          <w:color w:val="auto"/>
+          <w:sz w:val="24"/>
+          <w:szCs w:val="24"/>
+        </w:rPr>
+      </w:pPr>
+      <w:r>
+        <w:rPr>
+          <w:rFonts w:ascii="Arial" w:hAnsi="Arial" w:cs="Arial"/>
+          <w:b/>
+          <w:bCs/>
+          <w:color w:val="auto"/>
+          <w:sz w:val="28"/>
+          <w:szCs w:val="28"/>
+        </w:rPr>
+        <w:t xml:space="preserve">Next Steps and </w:t>
+      </w:r>
+      <w:r>
+        <w:rPr>
+          <w:rFonts w:ascii="Arial" w:hAnsi="Arial" w:cs="Arial"/>
+          <w:b/>
+          <w:bCs/>
+          <w:color w:val="auto"/>
+          <w:sz w:val="28"/>
+          <w:szCs w:val="28"/>
+        </w:rPr>
+        <w:t>Timeline</w:t>
+      </w:r>
+      <w:r>
+        <w:rPr>
+          <w:rFonts w:ascii="Arial" w:eastAsiaTheme="minorHAnsi" w:hAnsi="Arial" w:cs="Arial"/>
+          <w:b/>
+          <w:bCs/>
+          <w:color w:val="auto"/>
+          <w:sz w:val="24"/>
+          <w:szCs w:val="24"/>
+        </w:rPr>
+        <w:t xml:space="preserve"> </w:t>
+      </w:r>
+    </w:p>
+    <w:p>
+      <w:pPr>
+        <w:rPr>
+          <w:sz w:val="24"/>
+          <w:szCs w:val="24"/>
+        </w:rPr>
+      </w:pPr>
+      <w:r>
+        <w:rPr>
+          <w:sz w:val="24"/>
+          <w:szCs w:val="24"/>
+        </w:rPr>
+        <w:t xml:space="preserve">Currently, I am dividing my time between </w:t>
+      </w:r>
+      <w:r>
+        <w:rPr>
+          <w:sz w:val="24"/>
+          <w:szCs w:val="24"/>
+        </w:rPr>
+        <w:t xml:space="preserve">this </w:t>
+      </w:r>
+      <w:r>
+        <w:rPr>
+          <w:sz w:val="24"/>
+          <w:szCs w:val="24"/>
+        </w:rPr>
+        <w:t xml:space="preserve">project and my senior design project; this being the case, I’ll be </w:t>
+      </w:r>
+      <w:r>
+        <w:rPr>
+          <w:sz w:val="24"/>
+          <w:szCs w:val="24"/>
+        </w:rPr>
+        <w:t xml:space="preserve">shifting focus throughout the </w:t>
+      </w:r>
+      <w:r>
+        <w:rPr>
+          <w:sz w:val="24"/>
+          <w:szCs w:val="24"/>
+        </w:rPr>
+        <w:t xml:space="preserve">coming weeks. Fortunately, my senior design project is several weeks prior to the final due date of this project. </w:t>
+      </w:r>
+      <w:r>
+        <w:rPr>
+          <w:sz w:val="24"/>
+          <w:szCs w:val="24"/>
+        </w:rPr>
+        <w:t xml:space="preserve">With these things in consideration this is my </w:t>
+      </w:r>
+      <w:r>
+        <w:rPr>
+          <w:sz w:val="24"/>
+          <w:szCs w:val="24"/>
+        </w:rPr>
+        <w:t>timelines is as follows:</w:t>
+      </w:r>
+    </w:p>
+    <w:p>
+      <w:pPr>
+        <w:rPr>
+          <w:sz w:val="24"/>
+          <w:szCs w:val="24"/>
+        </w:rPr>
+      </w:pPr>
+    </w:p>
+    <w:tbl>
+      <w:tblPr>
+        <w:tblStyle w:val="TableGrid"/>
+        <w:tblW w:w="0" w:type="auto"/>
+        <w:tblLook w:val="04A0" w:firstRow="1" w:lastRow="0" w:firstColumn="1" w:lastColumn="0" w:noHBand="0" w:noVBand="1"/>
+      </w:tblPr>
+      <w:tblGrid>
+        <w:gridCol w:w="1795"/>
+        <w:gridCol w:w="2340"/>
+        <w:gridCol w:w="5215"/>
+      </w:tblGrid>
+      <w:tr>
+        <w:tc>
+          <w:tcPr>
+            <w:tcW w:w="1795" w:type="dxa"/>
+          </w:tcPr>
+          <w:p>
+            <w:pPr>
+              <w:jc w:val="both"/>
+              <w:rPr>
+                <w:sz w:val="24"/>
+                <w:szCs w:val="24"/>
+              </w:rPr>
+            </w:pPr>
+            <w:r>
+              <w:rPr>
+                <w:sz w:val="24"/>
+                <w:szCs w:val="24"/>
+              </w:rPr>
+              <w:t>Due Date</w:t>
+            </w:r>
+          </w:p>
+        </w:tc>
+        <w:tc>
+          <w:tcPr>
+            <w:tcW w:w="2340" w:type="dxa"/>
+          </w:tcPr>
+          <w:p>
+            <w:pPr>
+              <w:jc w:val="both"/>
+              <w:rPr>
+                <w:sz w:val="24"/>
+                <w:szCs w:val="24"/>
+              </w:rPr>
+            </w:pPr>
+            <w:r>
+              <w:rPr>
+                <w:sz w:val="24"/>
+                <w:szCs w:val="24"/>
+              </w:rPr>
+              <w:t>Task</w:t>
+            </w:r>
+          </w:p>
+        </w:tc>
+        <w:tc>
+          <w:tcPr>
+            <w:tcW w:w="5215" w:type="dxa"/>
+          </w:tcPr>
+          <w:p>
+            <w:pPr>
+              <w:jc w:val="both"/>
+              <w:rPr>
+                <w:sz w:val="24"/>
+                <w:szCs w:val="24"/>
+              </w:rPr>
+            </w:pPr>
+            <w:r>
+              <w:rPr>
+                <w:sz w:val="24"/>
+                <w:szCs w:val="24"/>
+              </w:rPr>
+              <w:t>Description</w:t>
+            </w:r>
+          </w:p>
+        </w:tc>
+      </w:tr>
+      <w:tr>
+        <w:tc>
+          <w:tcPr>
+            <w:tcW w:w="1795" w:type="dxa"/>
+          </w:tcPr>
+          <w:p>
+            <w:pPr>
+              <w:rPr>
+                <w:sz w:val="24"/>
+                <w:szCs w:val="24"/>
+              </w:rPr>
+            </w:pPr>
+            <w:r>
+              <w:rPr>
+                <w:sz w:val="24"/>
+                <w:szCs w:val="24"/>
+              </w:rPr>
+              <w:t>11/6/21</w:t>
+            </w:r>
+          </w:p>
+        </w:tc>
+        <w:tc>
+          <w:tcPr>
+            <w:tcW w:w="2340" w:type="dxa"/>
+          </w:tcPr>
+          <w:p>
+            <w:pPr>
+              <w:rPr>
+                <w:sz w:val="24"/>
+                <w:szCs w:val="24"/>
+              </w:rPr>
+            </w:pPr>
+            <w:r>
+              <w:rPr>
+                <w:sz w:val="24"/>
+                <w:szCs w:val="24"/>
+              </w:rPr>
+              <w:t>Adder and Multiplier implementation</w:t>
+            </w:r>
+          </w:p>
+        </w:tc>
+        <w:tc>
+          <w:tcPr>
+            <w:tcW w:w="5215" w:type="dxa"/>
+          </w:tcPr>
+          <w:p>
+            <w:pPr>
+              <w:rPr>
+                <w:sz w:val="24"/>
+                <w:szCs w:val="24"/>
+              </w:rPr>
+            </w:pPr>
+            <w:r>
+              <w:rPr>
+                <w:sz w:val="24"/>
+                <w:szCs w:val="24"/>
+              </w:rPr>
+              <w:t xml:space="preserve">Define and Test an Adder and Multiplier implementation. </w:t>
+            </w:r>
+          </w:p>
+        </w:tc>
+      </w:tr>
+      <w:tr>
+        <w:tc>
+          <w:tcPr>
+            <w:tcW w:w="1795" w:type="dxa"/>
+          </w:tcPr>
+          <w:p>
+            <w:pPr>
+              <w:rPr>
+                <w:sz w:val="24"/>
+                <w:szCs w:val="24"/>
+              </w:rPr>
+            </w:pPr>
+            <w:r>
+              <w:rPr>
+                <w:sz w:val="24"/>
+                <w:szCs w:val="24"/>
+              </w:rPr>
+              <w:t>11/8-13/21</w:t>
+            </w:r>
+          </w:p>
+        </w:tc>
+        <w:tc>
+          <w:tcPr>
+            <w:tcW w:w="2340" w:type="dxa"/>
+          </w:tcPr>
+          <w:p>
+            <w:pPr>
+              <w:rPr>
+                <w:sz w:val="24"/>
+                <w:szCs w:val="24"/>
+              </w:rPr>
+            </w:pPr>
+            <w:r>
+              <w:rPr>
+                <w:sz w:val="24"/>
+                <w:szCs w:val="24"/>
+              </w:rPr>
+              <w:t>Slack Period</w:t>
+            </w:r>
+          </w:p>
+        </w:tc>
+        <w:tc>
+          <w:tcPr>
+            <w:tcW w:w="5215" w:type="dxa"/>
+          </w:tcPr>
+          <w:p>
+            <w:pPr>
+              <w:rPr>
+                <w:sz w:val="24"/>
+                <w:szCs w:val="24"/>
+              </w:rPr>
+            </w:pPr>
+            <w:r>
+              <w:rPr>
+                <w:sz w:val="24"/>
+                <w:szCs w:val="24"/>
+              </w:rPr>
+              <w:t xml:space="preserve">During this week I’ll be </w:t>
+            </w:r>
+            <w:r>
+              <w:rPr>
+                <w:sz w:val="24"/>
+                <w:szCs w:val="24"/>
+              </w:rPr>
+              <w:t xml:space="preserve">shifting focus to my senior design project (hopefully bringing my contributions to completion). </w:t>
+            </w:r>
+            <w:r>
+              <w:rPr>
+                <w:sz w:val="24"/>
+                <w:szCs w:val="24"/>
+              </w:rPr>
+              <w:br/>
+            </w:r>
+            <w:r>
+              <w:rPr>
+                <w:sz w:val="24"/>
+                <w:szCs w:val="24"/>
+              </w:rPr>
+              <w:t>If necessary, I’ll be preforming research</w:t>
+            </w:r>
+            <w:r>
+              <w:rPr>
+                <w:sz w:val="24"/>
+                <w:szCs w:val="24"/>
+              </w:rPr>
+              <w:t xml:space="preserve"> on any </w:t>
+            </w:r>
+            <w:r>
+              <w:rPr>
+                <w:sz w:val="24"/>
+                <w:szCs w:val="24"/>
+              </w:rPr>
+              <w:t>nuances</w:t>
+            </w:r>
+            <w:r>
+              <w:rPr>
+                <w:sz w:val="24"/>
+                <w:szCs w:val="24"/>
+              </w:rPr>
+              <w:t xml:space="preserve"> regarding Phase 3. This will likely involve meeting with Dr. </w:t>
+            </w:r>
+            <w:r>
+              <w:rPr>
+                <w:sz w:val="24"/>
+                <w:szCs w:val="24"/>
+              </w:rPr>
+              <w:t xml:space="preserve">Li and verifying the progress of Phase 3. </w:t>
+            </w:r>
+          </w:p>
+          <w:p>
+            <w:pPr>
+              <w:rPr>
+                <w:sz w:val="24"/>
+                <w:szCs w:val="24"/>
+              </w:rPr>
+            </w:pPr>
+            <w:r>
+              <w:rPr>
+                <w:sz w:val="24"/>
+                <w:szCs w:val="24"/>
+              </w:rPr>
+              <w:t>I also plan on addressing memory st</w:t>
+            </w:r>
+            <w:r>
+              <w:rPr>
+                <w:sz w:val="24"/>
+                <w:szCs w:val="24"/>
+              </w:rPr>
+              <w:t>orage</w:t>
+            </w:r>
+            <w:r>
+              <w:rPr>
+                <w:sz w:val="24"/>
+                <w:szCs w:val="24"/>
+              </w:rPr>
+              <w:t xml:space="preserve"> of the data and/or weights/bias files</w:t>
+            </w:r>
+            <w:r>
+              <w:rPr>
+                <w:sz w:val="24"/>
+                <w:szCs w:val="24"/>
+              </w:rPr>
+              <w:t xml:space="preserve">. </w:t>
+            </w:r>
+          </w:p>
+        </w:tc>
+      </w:tr>
+      <w:tr>
+        <w:tc>
+          <w:tcPr>
+            <w:tcW w:w="1795" w:type="dxa"/>
+          </w:tcPr>
+          <w:p>
+            <w:pPr>
+              <w:rPr>
+                <w:sz w:val="24"/>
+                <w:szCs w:val="24"/>
+              </w:rPr>
+            </w:pPr>
+            <w:r>
+              <w:rPr>
+                <w:sz w:val="24"/>
+                <w:szCs w:val="24"/>
+              </w:rPr>
+              <w:lastRenderedPageBreak/>
+              <w:t>11/17/21</w:t>
+            </w:r>
+          </w:p>
+        </w:tc>
+        <w:tc>
+          <w:tcPr>
+            <w:tcW w:w="2340" w:type="dxa"/>
+          </w:tcPr>
+          <w:p>
+            <w:pPr>
+              <w:rPr>
+                <w:sz w:val="24"/>
+                <w:szCs w:val="24"/>
+              </w:rPr>
+            </w:pPr>
+            <w:r>
+              <w:rPr>
+                <w:sz w:val="24"/>
+                <w:szCs w:val="24"/>
+              </w:rPr>
+              <w:t>Begin implementation of Phase 4</w:t>
+            </w:r>
+          </w:p>
+        </w:tc>
+        <w:tc>
+          <w:tcPr>
+            <w:tcW w:w="5215" w:type="dxa"/>
+          </w:tcPr>
+          <w:p>
+            <w:pPr>
+              <w:rPr>
+                <w:sz w:val="24"/>
+                <w:szCs w:val="24"/>
+              </w:rPr>
+            </w:pPr>
+            <w:r>
+              <w:rPr>
+                <w:sz w:val="24"/>
+                <w:szCs w:val="24"/>
+              </w:rPr>
+              <w:t xml:space="preserve">At this point I should have a </w:t>
+            </w:r>
+            <w:r>
+              <w:rPr>
+                <w:sz w:val="24"/>
+                <w:szCs w:val="24"/>
+              </w:rPr>
+              <w:t>good</w:t>
+            </w:r>
+            <w:r>
+              <w:rPr>
+                <w:sz w:val="24"/>
+                <w:szCs w:val="24"/>
+              </w:rPr>
+              <w:t xml:space="preserve"> grasp of Phase 4 (if not already in early stages of development). </w:t>
+            </w:r>
+            <w:r>
+              <w:rPr>
+                <w:sz w:val="24"/>
+                <w:szCs w:val="24"/>
+              </w:rPr>
+              <w:t xml:space="preserve">Basic nodal structures should be </w:t>
+            </w:r>
+            <w:r>
+              <w:rPr>
+                <w:sz w:val="24"/>
+                <w:szCs w:val="24"/>
+              </w:rPr>
+              <w:t>built,</w:t>
+            </w:r>
+            <w:r>
+              <w:rPr>
+                <w:sz w:val="24"/>
+                <w:szCs w:val="24"/>
+              </w:rPr>
+              <w:t xml:space="preserve"> and </w:t>
+            </w:r>
+            <w:r>
+              <w:rPr>
+                <w:sz w:val="24"/>
+                <w:szCs w:val="24"/>
+              </w:rPr>
+              <w:t xml:space="preserve">unit tested as development continues. </w:t>
+            </w:r>
+          </w:p>
+          <w:p>
+            <w:pPr>
+              <w:rPr>
+                <w:sz w:val="24"/>
+                <w:szCs w:val="24"/>
+              </w:rPr>
+            </w:pPr>
+            <w:r>
+              <w:rPr>
+                <w:sz w:val="24"/>
+                <w:szCs w:val="24"/>
+              </w:rPr>
+              <w:t xml:space="preserve">By this point </w:t>
+            </w:r>
+            <w:r>
+              <w:rPr>
+                <w:sz w:val="24"/>
+                <w:szCs w:val="24"/>
+              </w:rPr>
+              <w:t xml:space="preserve">I should have a </w:t>
+            </w:r>
+            <w:r>
+              <w:rPr>
+                <w:sz w:val="24"/>
+                <w:szCs w:val="24"/>
+              </w:rPr>
+              <w:t>good</w:t>
+            </w:r>
+            <w:r>
+              <w:rPr>
+                <w:sz w:val="24"/>
+                <w:szCs w:val="24"/>
+              </w:rPr>
+              <w:t xml:space="preserve"> grasp on how I plan on accessing the dataset/weights and bias files in Verilog. </w:t>
+            </w:r>
+          </w:p>
+        </w:tc>
+      </w:tr>
+      <w:tr>
+        <w:tc>
+          <w:tcPr>
+            <w:tcW w:w="1795" w:type="dxa"/>
+          </w:tcPr>
+          <w:p>
+            <w:pPr>
+              <w:rPr>
+                <w:sz w:val="24"/>
+                <w:szCs w:val="24"/>
+              </w:rPr>
+            </w:pPr>
+            <w:r>
+              <w:rPr>
+                <w:sz w:val="24"/>
+                <w:szCs w:val="24"/>
+              </w:rPr>
+              <w:t>11/27/21</w:t>
+            </w:r>
+          </w:p>
+        </w:tc>
+        <w:tc>
+          <w:tcPr>
+            <w:tcW w:w="2340" w:type="dxa"/>
+          </w:tcPr>
+          <w:p>
+            <w:pPr>
+              <w:rPr>
+                <w:sz w:val="24"/>
+                <w:szCs w:val="24"/>
+              </w:rPr>
+            </w:pPr>
+            <w:r>
+              <w:rPr>
+                <w:sz w:val="24"/>
+                <w:szCs w:val="24"/>
+              </w:rPr>
+              <w:t>Complete Phase 4</w:t>
+            </w:r>
+            <w:r>
+              <w:rPr>
+                <w:sz w:val="24"/>
+                <w:szCs w:val="24"/>
+              </w:rPr>
+              <w:t xml:space="preserve"> </w:t>
+            </w:r>
+          </w:p>
+        </w:tc>
+        <w:tc>
+          <w:tcPr>
+            <w:tcW w:w="5215" w:type="dxa"/>
+          </w:tcPr>
+          <w:p>
+            <w:pPr>
+              <w:rPr>
+                <w:sz w:val="24"/>
+                <w:szCs w:val="24"/>
+              </w:rPr>
+            </w:pPr>
+            <w:r>
+              <w:rPr>
+                <w:sz w:val="24"/>
+                <w:szCs w:val="24"/>
+              </w:rPr>
+              <w:t xml:space="preserve">With Thanksgiving break I will have a surplus of time to focus on this project. By the end of Break I should have completed </w:t>
+            </w:r>
+            <w:r>
+              <w:rPr>
+                <w:sz w:val="24"/>
+                <w:szCs w:val="24"/>
+              </w:rPr>
+              <w:t xml:space="preserve">Phase 4, testing and all. </w:t>
+            </w:r>
+          </w:p>
+        </w:tc>
+      </w:tr>
+      <w:tr>
+        <w:tc>
+          <w:tcPr>
+            <w:tcW w:w="1795" w:type="dxa"/>
+          </w:tcPr>
+          <w:p>
+            <w:pPr>
+              <w:rPr>
+                <w:sz w:val="24"/>
+                <w:szCs w:val="24"/>
+              </w:rPr>
+            </w:pPr>
+            <w:r>
+              <w:rPr>
+                <w:sz w:val="24"/>
+                <w:szCs w:val="24"/>
+              </w:rPr>
+              <w:t>12/3/</w:t>
+            </w:r>
+            <w:r>
+              <w:rPr>
+                <w:sz w:val="24"/>
+                <w:szCs w:val="24"/>
+              </w:rPr>
+              <w:t>21</w:t>
+            </w:r>
+          </w:p>
+        </w:tc>
+        <w:tc>
+          <w:tcPr>
+            <w:tcW w:w="2340" w:type="dxa"/>
+          </w:tcPr>
+          <w:p>
+            <w:pPr>
+              <w:rPr>
+                <w:sz w:val="24"/>
+                <w:szCs w:val="24"/>
+              </w:rPr>
+            </w:pPr>
+            <w:r>
+              <w:rPr>
+                <w:sz w:val="24"/>
+                <w:szCs w:val="24"/>
+              </w:rPr>
+              <w:t>Dead Week</w:t>
+            </w:r>
+          </w:p>
+        </w:tc>
+        <w:tc>
+          <w:tcPr>
+            <w:tcW w:w="5215" w:type="dxa"/>
+          </w:tcPr>
+          <w:p>
+            <w:pPr>
+              <w:rPr>
+                <w:sz w:val="24"/>
+                <w:szCs w:val="24"/>
+              </w:rPr>
+            </w:pPr>
+            <w:r>
+              <w:rPr>
+                <w:sz w:val="24"/>
+                <w:szCs w:val="24"/>
+              </w:rPr>
+              <w:t xml:space="preserve">In the event I ran into a significant problem regarding Phase 4 implementation, this is the week to solve them. </w:t>
+            </w:r>
+          </w:p>
+        </w:tc>
+      </w:tr>
+      <w:tr>
+        <w:tc>
+          <w:tcPr>
+            <w:tcW w:w="1795" w:type="dxa"/>
+          </w:tcPr>
+          <w:p>
+            <w:pPr>
+              <w:rPr>
+                <w:sz w:val="24"/>
+                <w:szCs w:val="24"/>
+              </w:rPr>
+            </w:pPr>
+            <w:r>
+              <w:rPr>
+                <w:sz w:val="24"/>
+                <w:szCs w:val="24"/>
+              </w:rPr>
+              <w:t>12/7/21</w:t>
+            </w:r>
+          </w:p>
+        </w:tc>
+        <w:tc>
+          <w:tcPr>
+            <w:tcW w:w="2340" w:type="dxa"/>
+          </w:tcPr>
+          <w:p>
+            <w:pPr>
+              <w:rPr>
+                <w:sz w:val="24"/>
+                <w:szCs w:val="24"/>
+              </w:rPr>
+            </w:pPr>
+            <w:r>
+              <w:rPr>
+                <w:sz w:val="24"/>
+                <w:szCs w:val="24"/>
+              </w:rPr>
+              <w:t>Final Report</w:t>
+            </w:r>
+          </w:p>
+        </w:tc>
+        <w:tc>
+          <w:tcPr>
+            <w:tcW w:w="5215" w:type="dxa"/>
+          </w:tcPr>
+          <w:p>
+            <w:pPr>
+              <w:rPr>
+                <w:sz w:val="24"/>
+                <w:szCs w:val="24"/>
+              </w:rPr>
+            </w:pPr>
+            <w:r>
+              <w:rPr>
+                <w:sz w:val="24"/>
+                <w:szCs w:val="24"/>
+              </w:rPr>
+              <w:t>The final detailed report of the project contains the results of the Verilog simulation as well as the overall neural network classification hardware implementation.</w:t>
+            </w:r>
+          </w:p>
+        </w:tc>
+      </w:tr>
+    </w:tbl>
+    <w:p>
+      <w:pPr>
+        <w:rPr>
+          <w:sz w:val="24"/>
+          <w:szCs w:val="24"/>
+        </w:rPr>
+      </w:pPr>
     </w:p>
     <w:p/>
     <w:p>
       <w:pPr>
+        <w:pStyle w:val="NormalWeb"/>
+        <w:spacing w:before="0" w:beforeAutospacing="0" w:after="0" w:afterAutospacing="0"/>
+        <w:ind w:left="720" w:hanging="720"/>
+        <w:rPr>
+          <w:rFonts w:ascii="Arial" w:hAnsi="Arial" w:cs="Arial"/>
+          <w:b/>
+          <w:bCs/>
+          <w:sz w:val="28"/>
+          <w:szCs w:val="28"/>
+        </w:rPr>
+      </w:pPr>
+      <w:r>
+        <w:rPr>
+          <w:rFonts w:ascii="Arial" w:hAnsi="Arial" w:cs="Arial"/>
+          <w:b/>
+          <w:bCs/>
+          <w:sz w:val="28"/>
+          <w:szCs w:val="28"/>
+        </w:rPr>
+        <w:t>Works Cited</w:t>
+      </w:r>
+    </w:p>
+    <w:p>
+      <w:pPr>
+        <w:pStyle w:val="NormalWeb"/>
+        <w:spacing w:before="0" w:beforeAutospacing="0" w:after="0" w:afterAutospacing="0"/>
+        <w:ind w:left="720" w:hanging="720"/>
+        <w:rPr>
+          <w:rFonts w:ascii="Arial" w:hAnsi="Arial" w:cs="Arial"/>
+        </w:rPr>
+      </w:pPr>
+    </w:p>
+    <w:p>
+      <w:pPr>
+        <w:pStyle w:val="NormalWeb"/>
+        <w:spacing w:before="0" w:beforeAutospacing="0" w:after="0" w:afterAutospacing="0"/>
+        <w:ind w:left="720" w:hanging="720"/>
+        <w:rPr>
+          <w:rFonts w:ascii="Arial" w:hAnsi="Arial" w:cs="Arial"/>
+        </w:rPr>
+      </w:pPr>
+      <w:r>
+        <w:rPr>
+          <w:rFonts w:ascii="Arial" w:hAnsi="Arial" w:cs="Arial"/>
+        </w:rPr>
+        <w:t xml:space="preserve">PythonProgramming.net. “Introduction - Deep Learning and Neural Networks with Python and </w:t>
+      </w:r>
+      <w:proofErr w:type="spellStart"/>
+      <w:r>
+        <w:rPr>
+          <w:rFonts w:ascii="Arial" w:hAnsi="Arial" w:cs="Arial"/>
+        </w:rPr>
+        <w:t>Pytorch</w:t>
+      </w:r>
+      <w:proofErr w:type="spellEnd"/>
+      <w:r>
+        <w:rPr>
+          <w:rFonts w:ascii="Arial" w:hAnsi="Arial" w:cs="Arial"/>
+        </w:rPr>
+        <w:t xml:space="preserve"> p.1.” </w:t>
+      </w:r>
+      <w:r>
+        <w:rPr>
+          <w:rFonts w:ascii="Arial" w:hAnsi="Arial" w:cs="Arial"/>
+          <w:i/>
+          <w:iCs/>
+        </w:rPr>
+        <w:t>YouTube</w:t>
+      </w:r>
+      <w:r>
+        <w:rPr>
+          <w:rFonts w:ascii="Arial" w:hAnsi="Arial" w:cs="Arial"/>
+        </w:rPr>
+        <w:t xml:space="preserve">, uploaded by </w:t>
+      </w:r>
+      <w:proofErr w:type="spellStart"/>
+      <w:r>
+        <w:rPr>
+          <w:rFonts w:ascii="Arial" w:hAnsi="Arial" w:cs="Arial"/>
+        </w:rPr>
+        <w:t>sentdex</w:t>
+      </w:r>
+      <w:proofErr w:type="spellEnd"/>
+      <w:r>
+        <w:rPr>
+          <w:rFonts w:ascii="Arial" w:hAnsi="Arial" w:cs="Arial"/>
+        </w:rPr>
+        <w:t>, 23 Sept. 2019, www.youtube.com/watch?v=BzcBsTou0C0.</w:t>
+      </w:r>
+    </w:p>
+    <w:p>
+      <w:pPr>
         <w:pStyle w:val="Heading2"/>
-      </w:pPr>
-      <w:r>
-        <w:t>Python Implementation</w:t>
-      </w:r>
-    </w:p>
-    <w:p/>
-    <w:p>
-      <w:pPr>
-        <w:pStyle w:val="Heading3"/>
-      </w:pPr>
-      <w:r>
-        <w:t>Python Code</w:t>
-      </w:r>
-    </w:p>
-    <w:p/>
-    <w:p>
-      <w:pPr>
-        <w:pStyle w:val="Heading3"/>
-      </w:pPr>
-      <w:r>
-        <w:t>Weights and Bias</w:t>
-      </w:r>
-    </w:p>
-    <w:p/>
-    <w:p>
-      <w:pPr>
-        <w:pStyle w:val="Heading2"/>
-      </w:pPr>
-      <w:r>
-        <w:t>Verilog Considerations</w:t>
-      </w:r>
+        <w:rPr>
+          <w:rFonts w:ascii="Arial" w:hAnsi="Arial" w:cs="Arial"/>
+          <w:b/>
+          <w:bCs/>
+          <w:sz w:val="28"/>
+          <w:szCs w:val="28"/>
+        </w:rPr>
+      </w:pPr>
     </w:p>
     <w:p/>
     <w:p/>
@@ -666,6 +2547,58 @@
       <w:szCs w:val="24"/>
     </w:rPr>
   </w:style>
+  <w:style w:type="table" w:styleId="TableGrid">
+    <w:name w:val="Table Grid"/>
+    <w:basedOn w:val="TableNormal"/>
+    <w:uiPriority w:val="39"/>
+    <w:rsid w:val="00FF455E"/>
+    <w:tblPr>
+      <w:tblBorders>
+        <w:top w:val="single" w:sz="4" w:space="0" w:color="auto"/>
+        <w:left w:val="single" w:sz="4" w:space="0" w:color="auto"/>
+        <w:bottom w:val="single" w:sz="4" w:space="0" w:color="auto"/>
+        <w:right w:val="single" w:sz="4" w:space="0" w:color="auto"/>
+        <w:insideH w:val="single" w:sz="4" w:space="0" w:color="auto"/>
+        <w:insideV w:val="single" w:sz="4" w:space="0" w:color="auto"/>
+      </w:tblBorders>
+    </w:tblPr>
+  </w:style>
+  <w:style w:type="paragraph" w:styleId="NormalWeb">
+    <w:name w:val="Normal (Web)"/>
+    <w:basedOn w:val="Normal"/>
+    <w:uiPriority w:val="99"/>
+    <w:semiHidden/>
+    <w:unhideWhenUsed/>
+    <w:rsid w:val="00A768CE"/>
+    <w:pPr>
+      <w:spacing w:before="100" w:beforeAutospacing="1" w:after="100" w:afterAutospacing="1"/>
+    </w:pPr>
+    <w:rPr>
+      <w:rFonts w:ascii="Times New Roman" w:eastAsia="Times New Roman" w:hAnsi="Times New Roman" w:cs="Times New Roman"/>
+      <w:sz w:val="24"/>
+      <w:szCs w:val="24"/>
+    </w:rPr>
+  </w:style>
+  <w:style w:type="paragraph" w:styleId="Caption">
+    <w:name w:val="caption"/>
+    <w:basedOn w:val="Normal"/>
+    <w:next w:val="Normal"/>
+    <w:uiPriority w:val="35"/>
+    <w:semiHidden/>
+    <w:unhideWhenUsed/>
+    <w:qFormat/>
+    <w:rsid w:val="006471BD"/>
+    <w:pPr>
+      <w:spacing w:after="200"/>
+    </w:pPr>
+    <w:rPr>
+      <w:i/>
+      <w:iCs/>
+      <w:color w:val="44546A" w:themeColor="text2"/>
+      <w:sz w:val="18"/>
+      <w:szCs w:val="18"/>
+    </w:rPr>
+  </w:style>
 </w:styles>
 </file>
 

</xml_diff>